<commit_message>
Relocated files Computational math Labs
</commit_message>
<xml_diff>
--- a/5_semestr/Computational math/Labs/lab2/Reports/educmm_lab_2021_rk6_56b_petrakovsa_lab2.docx
+++ b/5_semestr/Computational math/Labs/lab2/Reports/educmm_lab_2021_rk6_56b_petrakovsa_lab2.docx
@@ -2703,23 +2703,7 @@
           <w:rFonts w:ascii="Times New Roman" w:hAnsi="Times New Roman" w:cs="Times New Roman"/>
           <w:sz w:val="28"/>
         </w:rPr>
-        <w:t xml:space="preserve"> напр</w:t>
-      </w:r>
-      <w:proofErr w:type="spellStart"/>
-      <w:r>
-        <w:rPr>
-          <w:rFonts w:ascii="Times New Roman" w:hAnsi="Times New Roman" w:cs="Times New Roman"/>
-          <w:sz w:val="28"/>
-        </w:rPr>
-        <w:t>авлена</w:t>
-      </w:r>
-      <w:proofErr w:type="spellEnd"/>
-      <w:r>
-        <w:rPr>
-          <w:rFonts w:ascii="Times New Roman" w:hAnsi="Times New Roman" w:cs="Times New Roman"/>
-          <w:sz w:val="28"/>
-        </w:rPr>
-        <w:t xml:space="preserve"> вниз). Решением этой задачи является такая кривая </w:t>
+        <w:t xml:space="preserve"> направлена вниз). Решением этой задачи является такая кривая </w:t>
       </w:r>
       <m:oMath>
         <m:r>
@@ -3135,7 +3119,25 @@
           <w:iCs/>
           <w:sz w:val="28"/>
         </w:rPr>
-        <w:t>. Эта задача имеет аналитическое решение, которым является параметрически заданная циклоида:</w:t>
+        <w:t xml:space="preserve">. Эта задача имеет аналитическое решение, которым является </w:t>
+      </w:r>
+      <w:proofErr w:type="spellStart"/>
+      <w:r>
+        <w:rPr>
+          <w:rFonts w:ascii="Times New Roman" w:hAnsi="Times New Roman" w:cs="Times New Roman"/>
+          <w:iCs/>
+          <w:sz w:val="28"/>
+        </w:rPr>
+        <w:t>параметрически</w:t>
+      </w:r>
+      <w:proofErr w:type="spellEnd"/>
+      <w:r>
+        <w:rPr>
+          <w:rFonts w:ascii="Times New Roman" w:hAnsi="Times New Roman" w:cs="Times New Roman"/>
+          <w:iCs/>
+          <w:sz w:val="28"/>
+        </w:rPr>
+        <w:t xml:space="preserve"> заданная циклоида:</w:t>
       </w:r>
     </w:p>
     <w:p>
@@ -3623,27 +3625,7 @@
           <w:sz w:val="28"/>
           <w:szCs w:val="28"/>
         </w:rPr>
-        <w:t xml:space="preserve"> являются константами, значения которых находятся из граничного условия. В базовой части требуется воспользоваться численным интегрированием для нахождения полного времени движения материальной точки по кривой наискорейшего спуска. В продвинутой части треб</w:t>
-      </w:r>
-      <w:proofErr w:type="spellStart"/>
-      <w:r>
-        <w:rPr>
-          <w:rFonts w:ascii="Times New Roman" w:hAnsi="Times New Roman" w:cs="Times New Roman"/>
-          <w:iCs/>
-          <w:sz w:val="28"/>
-          <w:szCs w:val="28"/>
-        </w:rPr>
-        <w:t>уется</w:t>
-      </w:r>
-      <w:proofErr w:type="spellEnd"/>
-      <w:r>
-        <w:rPr>
-          <w:rFonts w:ascii="Times New Roman" w:hAnsi="Times New Roman" w:cs="Times New Roman"/>
-          <w:iCs/>
-          <w:sz w:val="28"/>
-          <w:szCs w:val="28"/>
-        </w:rPr>
-        <w:t xml:space="preserve"> разработать метод для нахождения аппроксимации этой кривой. Здесь и далее принимается </w:t>
+        <w:t xml:space="preserve"> являются константами, значения которых находятся из граничного условия. В базовой части требуется воспользоваться численным интегрированием для нахождения полного времени движения материальной точки по кривой наискорейшего спуска. В продвинутой части требуется разработать метод для нахождения аппроксимации этой кривой. Здесь и далее принимается </w:t>
       </w:r>
       <m:oMath>
         <m:r>
@@ -4090,27 +4072,7 @@
           <w:sz w:val="28"/>
           <w:szCs w:val="28"/>
         </w:rPr>
-        <w:t>. Постройте log-log график зависимости абсолютной погрешности численного интегрирования от шага интегрирова</w:t>
-      </w:r>
-      <w:proofErr w:type="spellStart"/>
-      <w:r>
-        <w:rPr>
-          <w:rFonts w:ascii="Times New Roman" w:hAnsi="Times New Roman" w:cs="Times New Roman"/>
-          <w:iCs/>
-          <w:sz w:val="28"/>
-          <w:szCs w:val="28"/>
-        </w:rPr>
-        <w:t>ния</w:t>
-      </w:r>
-      <w:proofErr w:type="spellEnd"/>
-      <w:r>
-        <w:rPr>
-          <w:rFonts w:ascii="Times New Roman" w:hAnsi="Times New Roman" w:cs="Times New Roman"/>
-          <w:iCs/>
-          <w:sz w:val="28"/>
-          <w:szCs w:val="28"/>
-        </w:rPr>
-        <w:t xml:space="preserve"> для обеих формул.</w:t>
+        <w:t>. Постройте log-log график зависимости абсолютной погрешности численного интегрирования от шага интегрирования для обеих формул.</w:t>
       </w:r>
     </w:p>
     <w:p>
@@ -4590,8 +4552,8 @@
           <w:sz w:val="32"/>
         </w:rPr>
       </w:pPr>
-      <w:bookmarkStart w:id="5" w:name="_Toc87127756"/>
-      <w:bookmarkStart w:id="6" w:name="_Hlk83575657"/>
+      <w:bookmarkStart w:id="5" w:name="_Hlk83575657"/>
+      <w:bookmarkStart w:id="6" w:name="_Toc87127756"/>
       <w:r>
         <w:rPr>
           <w:rFonts w:ascii="Times New Roman" w:hAnsi="Times New Roman" w:cs="Times New Roman"/>
@@ -4617,9 +4579,9 @@
         </w:rPr>
         <w:t xml:space="preserve"> алгоритм вычисления интеграла с помощью составной формулы Симпсона</w:t>
       </w:r>
-      <w:bookmarkEnd w:id="5"/>
+      <w:bookmarkEnd w:id="6"/>
     </w:p>
-    <w:bookmarkEnd w:id="6"/>
+    <w:bookmarkEnd w:id="5"/>
     <w:p>
       <w:pPr>
         <w:spacing w:after="0" w:line="360" w:lineRule="auto"/>
@@ -8935,7 +8897,6 @@
         </w:rPr>
         <w:t xml:space="preserve"> воспольз</w:t>
       </w:r>
-      <w:proofErr w:type="spellStart"/>
       <w:r>
         <w:rPr>
           <w:rFonts w:ascii="Times New Roman" w:hAnsi="Times New Roman" w:cs="Times New Roman"/>
@@ -8943,7 +8904,6 @@
         </w:rPr>
         <w:t>уемся</w:t>
       </w:r>
-      <w:proofErr w:type="spellEnd"/>
       <w:r>
         <w:rPr>
           <w:rFonts w:ascii="Times New Roman" w:hAnsi="Times New Roman" w:cs="Times New Roman"/>
@@ -9642,7 +9602,6 @@
         </w:rPr>
         <w:t xml:space="preserve">. Далее с помощью функции </w:t>
       </w:r>
-      <w:proofErr w:type="spellStart"/>
       <w:r>
         <w:rPr>
           <w:rFonts w:ascii="Times New Roman" w:hAnsi="Times New Roman" w:cs="Times New Roman"/>
@@ -9652,7 +9611,6 @@
         </w:rPr>
         <w:t>derivative</w:t>
       </w:r>
-      <w:proofErr w:type="spellEnd"/>
       <w:r>
         <w:rPr>
           <w:rFonts w:ascii="Times New Roman" w:hAnsi="Times New Roman" w:cs="Times New Roman"/>
@@ -11485,8 +11443,8 @@
           <w:sz w:val="32"/>
         </w:rPr>
       </w:pPr>
-      <w:bookmarkStart w:id="17" w:name="_Toc87127760"/>
-      <w:bookmarkStart w:id="18" w:name="_Hlk83590228"/>
+      <w:bookmarkStart w:id="17" w:name="_Hlk83590228"/>
+      <w:bookmarkStart w:id="18" w:name="_Toc87127760"/>
       <w:r>
         <w:rPr>
           <w:rFonts w:ascii="Times New Roman" w:hAnsi="Times New Roman" w:cs="Times New Roman"/>
@@ -11535,9 +11493,9 @@
         </w:rPr>
         <w:t>и аналитически</w:t>
       </w:r>
-      <w:bookmarkEnd w:id="17"/>
+      <w:bookmarkEnd w:id="18"/>
     </w:p>
-    <w:bookmarkEnd w:id="18"/>
+    <w:bookmarkEnd w:id="17"/>
     <w:p>
       <w:pPr>
         <w:spacing w:after="0" w:line="360" w:lineRule="auto"/>
@@ -11972,104 +11930,6 @@
           <w:sz w:val="28"/>
         </w:rPr>
         <w:t>казалось, что чем больше шаг интегрирования, тем выше погрешность вычислений приближенного значения интеграла</w:t>
-      </w:r>
-      <w:r>
-        <w:rPr>
-          <w:rFonts w:ascii="Times New Roman" w:hAnsi="Times New Roman" w:cs="Times New Roman"/>
-          <w:sz w:val="28"/>
-        </w:rPr>
-        <w:t>.</w:t>
-      </w:r>
-      <w:r>
-        <w:rPr>
-          <w:rFonts w:ascii="Times New Roman" w:hAnsi="Times New Roman" w:cs="Times New Roman"/>
-          <w:sz w:val="28"/>
-        </w:rPr>
-        <w:t xml:space="preserve"> Е</w:t>
-      </w:r>
-      <w:r>
-        <w:rPr>
-          <w:rFonts w:ascii="Times New Roman" w:hAnsi="Times New Roman" w:cs="Times New Roman"/>
-          <w:sz w:val="28"/>
-        </w:rPr>
-        <w:t xml:space="preserve">сли сделать </w:t>
-      </w:r>
-      <w:r>
-        <w:rPr>
-          <w:rFonts w:ascii="Times New Roman" w:hAnsi="Times New Roman" w:cs="Times New Roman"/>
-          <w:sz w:val="28"/>
-        </w:rPr>
-        <w:t>шаг интегрирования</w:t>
-      </w:r>
-      <w:r>
-        <w:rPr>
-          <w:rFonts w:ascii="Times New Roman" w:hAnsi="Times New Roman" w:cs="Times New Roman"/>
-          <w:sz w:val="28"/>
-        </w:rPr>
-        <w:t xml:space="preserve"> меньше машинного эпсилон, то погрешность при вычислениях </w:t>
-      </w:r>
-      <w:r>
-        <w:rPr>
-          <w:rFonts w:ascii="Times New Roman" w:hAnsi="Times New Roman" w:cs="Times New Roman"/>
-          <w:sz w:val="28"/>
-        </w:rPr>
-        <w:t>будет больше</w:t>
-      </w:r>
-      <w:r>
-        <w:rPr>
-          <w:rFonts w:ascii="Times New Roman" w:hAnsi="Times New Roman" w:cs="Times New Roman"/>
-          <w:sz w:val="28"/>
-        </w:rPr>
-        <w:t xml:space="preserve"> погрешност</w:t>
-      </w:r>
-      <w:r>
-        <w:rPr>
-          <w:rFonts w:ascii="Times New Roman" w:hAnsi="Times New Roman" w:cs="Times New Roman"/>
-          <w:sz w:val="28"/>
-        </w:rPr>
-        <w:t>и</w:t>
-      </w:r>
-      <w:r>
-        <w:rPr>
-          <w:rFonts w:ascii="Times New Roman" w:hAnsi="Times New Roman" w:cs="Times New Roman"/>
-          <w:sz w:val="28"/>
-        </w:rPr>
-        <w:t xml:space="preserve"> математическ</w:t>
-      </w:r>
-      <w:r>
-        <w:rPr>
-          <w:rFonts w:ascii="Times New Roman" w:hAnsi="Times New Roman" w:cs="Times New Roman"/>
-          <w:sz w:val="28"/>
-        </w:rPr>
-        <w:t>ой</w:t>
-      </w:r>
-      <w:r>
-        <w:rPr>
-          <w:rFonts w:ascii="Times New Roman" w:hAnsi="Times New Roman" w:cs="Times New Roman"/>
-          <w:sz w:val="28"/>
-        </w:rPr>
-        <w:t>.</w:t>
-      </w:r>
-      <w:r>
-        <w:rPr>
-          <w:rFonts w:ascii="Times New Roman" w:hAnsi="Times New Roman" w:cs="Times New Roman"/>
-          <w:sz w:val="28"/>
-        </w:rPr>
-        <w:t xml:space="preserve"> То есть уменьшение шага </w:t>
-      </w:r>
-      <w:r>
-        <w:rPr>
-          <w:rFonts w:ascii="Times New Roman" w:hAnsi="Times New Roman" w:cs="Times New Roman"/>
-          <w:sz w:val="28"/>
-        </w:rPr>
-        <w:t xml:space="preserve">меньше машинного эпсилон </w:t>
-      </w:r>
-      <w:r>
-        <w:rPr>
-          <w:rFonts w:ascii="Times New Roman" w:hAnsi="Times New Roman" w:cs="Times New Roman"/>
-          <w:sz w:val="28"/>
-        </w:rPr>
-        <w:t>приведёт к резкому увеличению ошибки вычисления</w:t>
       </w:r>
       <w:r>
         <w:rPr>

</xml_diff>